<commit_message>
ch ch ch ch changeeeeeeees, don't change this place , ch ch changes(...) time may change me, but I can't change time
</commit_message>
<xml_diff>
--- a/Melhorias no projeto IRAVE.docx
+++ b/Melhorias no projeto IRAVE.docx
@@ -1,6 +1,6 @@
 
 <file path=word/document.xml><?xml version="1.0" encoding="utf-8"?>
-<w:document xmlns:wpc="http://schemas.microsoft.com/office/word/2010/wordprocessingCanvas" xmlns:cx="http://schemas.microsoft.com/office/drawing/2014/chartex" xmlns:cx1="http://schemas.microsoft.com/office/drawing/2015/9/8/chartex" xmlns:cx2="http://schemas.microsoft.com/office/drawing/2015/10/21/chartex" xmlns:cx3="http://schemas.microsoft.com/office/drawing/2016/5/9/chartex" xmlns:cx4="http://schemas.microsoft.com/office/drawing/2016/5/10/chartex" xmlns:cx5="http://schemas.microsoft.com/office/drawing/2016/5/11/chartex" xmlns:cx6="http://schemas.microsoft.com/office/drawing/2016/5/12/chartex" xmlns:cx7="http://schemas.microsoft.com/office/drawing/2016/5/13/chartex" xmlns:cx8="http://schemas.microsoft.com/office/drawing/2016/5/14/chartex" xmlns:mc="http://schemas.openxmlformats.org/markup-compatibility/2006" xmlns:aink="http://schemas.microsoft.com/office/drawing/2016/ink" xmlns:am3d="http://schemas.microsoft.com/office/drawing/2017/model3d" xmlns:o="urn:schemas-microsoft-com:office:office" xmlns:r="http://schemas.openxmlformats.org/officeDocument/2006/relationships" xmlns:m="http://schemas.openxmlformats.org/officeDocument/2006/math" xmlns:v="urn:schemas-microsoft-com:vml" xmlns:wp14="http://schemas.microsoft.com/office/word/2010/wordprocessingDrawing" xmlns:wp="http://schemas.openxmlformats.org/drawingml/2006/wordprocessingDrawing" xmlns:w10="urn:schemas-microsoft-com:office:word" xmlns:w="http://schemas.openxmlformats.org/wordprocessingml/2006/main" xmlns:w14="http://schemas.microsoft.com/office/word/2010/wordml" xmlns:w15="http://schemas.microsoft.com/office/word/2012/wordml" xmlns:w16cid="http://schemas.microsoft.com/office/word/2016/wordml/cid" xmlns:w16se="http://schemas.microsoft.com/office/word/2015/wordml/symex" xmlns:wpg="http://schemas.microsoft.com/office/word/2010/wordprocessingGroup" xmlns:wpi="http://schemas.microsoft.com/office/word/2010/wordprocessingInk" xmlns:wne="http://schemas.microsoft.com/office/word/2006/wordml" xmlns:wps="http://schemas.microsoft.com/office/word/2010/wordprocessingShape" mc:Ignorable="w14 w15 w16se w16cid wp14">
+<w:document xmlns:wpc="http://schemas.microsoft.com/office/word/2010/wordprocessingCanvas" xmlns:cx="http://schemas.microsoft.com/office/drawing/2014/chartex" xmlns:cx1="http://schemas.microsoft.com/office/drawing/2015/9/8/chartex" xmlns:cx2="http://schemas.microsoft.com/office/drawing/2015/10/21/chartex" xmlns:cx3="http://schemas.microsoft.com/office/drawing/2016/5/9/chartex" xmlns:cx4="http://schemas.microsoft.com/office/drawing/2016/5/10/chartex" xmlns:cx5="http://schemas.microsoft.com/office/drawing/2016/5/11/chartex" xmlns:mc="http://schemas.openxmlformats.org/markup-compatibility/2006" xmlns:o="urn:schemas-microsoft-com:office:office" xmlns:r="http://schemas.openxmlformats.org/officeDocument/2006/relationships" xmlns:m="http://schemas.openxmlformats.org/officeDocument/2006/math" xmlns:v="urn:schemas-microsoft-com:vml" xmlns:wp14="http://schemas.microsoft.com/office/word/2010/wordprocessingDrawing" xmlns:wp="http://schemas.openxmlformats.org/drawingml/2006/wordprocessingDrawing" xmlns:w10="urn:schemas-microsoft-com:office:word" xmlns:w="http://schemas.openxmlformats.org/wordprocessingml/2006/main" xmlns:w14="http://schemas.microsoft.com/office/word/2010/wordml" xmlns:w15="http://schemas.microsoft.com/office/word/2012/wordml" xmlns:w16se="http://schemas.microsoft.com/office/word/2015/wordml/symex" xmlns:wpg="http://schemas.microsoft.com/office/word/2010/wordprocessingGroup" xmlns:wpi="http://schemas.microsoft.com/office/word/2010/wordprocessingInk" xmlns:wne="http://schemas.microsoft.com/office/word/2006/wordml" xmlns:wps="http://schemas.microsoft.com/office/word/2010/wordprocessingShape" mc:Ignorable="w14 w15 w16se wp14">
   <w:body>
     <w:p>
       <w:pPr>
@@ -213,7 +213,6 @@
         <w:t xml:space="preserve">Funcionalidade </w:t>
       </w:r>
       <w:proofErr w:type="spellStart"/>
-      <w:proofErr w:type="gramStart"/>
       <w:r>
         <w:rPr>
           <w:b/>
@@ -236,7 +235,6 @@
         </w:rPr>
         <w:t>:</w:t>
       </w:r>
-      <w:proofErr w:type="gramEnd"/>
     </w:p>
     <w:p>
       <w:pPr>
@@ -281,268 +279,161 @@
           <w:sz w:val="23"/>
         </w:rPr>
       </w:pPr>
+      <w:r>
+        <w:rPr>
+          <w:sz w:val="23"/>
+        </w:rPr>
+        <w:t xml:space="preserve">Passar botão </w:t>
+      </w:r>
+      <w:proofErr w:type="spellStart"/>
+      <w:r>
+        <w:rPr>
+          <w:sz w:val="23"/>
+        </w:rPr>
+        <w:t>notify</w:t>
+      </w:r>
+      <w:proofErr w:type="spellEnd"/>
+      <w:r>
+        <w:rPr>
+          <w:sz w:val="23"/>
+        </w:rPr>
+        <w:t xml:space="preserve"> para </w:t>
+      </w:r>
+      <w:proofErr w:type="spellStart"/>
+      <w:r>
+        <w:rPr>
+          <w:sz w:val="23"/>
+        </w:rPr>
+        <w:t>notify</w:t>
+      </w:r>
+      <w:proofErr w:type="spellEnd"/>
+      <w:r>
+        <w:rPr>
+          <w:sz w:val="23"/>
+        </w:rPr>
+        <w:t xml:space="preserve"> me</w:t>
+      </w:r>
+    </w:p>
+    <w:p>
+      <w:pPr>
+        <w:pStyle w:val="PargrafodaLista"/>
+        <w:numPr>
+          <w:ilvl w:val="0"/>
+          <w:numId w:val="1"/>
+        </w:numPr>
+        <w:rPr>
+          <w:b/>
+          <w:sz w:val="23"/>
+        </w:rPr>
+      </w:pPr>
+      <w:r>
+        <w:rPr>
+          <w:sz w:val="23"/>
+        </w:rPr>
+        <w:t xml:space="preserve">Funcionalidade </w:t>
+      </w:r>
+      <w:proofErr w:type="spellStart"/>
+      <w:r>
+        <w:rPr>
+          <w:b/>
+          <w:sz w:val="23"/>
+        </w:rPr>
+        <w:t>Foods</w:t>
+      </w:r>
+      <w:proofErr w:type="spellEnd"/>
+      <w:r>
+        <w:rPr>
+          <w:b/>
+          <w:sz w:val="23"/>
+        </w:rPr>
+        <w:t>:</w:t>
+      </w:r>
+    </w:p>
+    <w:p>
+      <w:pPr>
+        <w:pStyle w:val="PargrafodaLista"/>
+        <w:numPr>
+          <w:ilvl w:val="1"/>
+          <w:numId w:val="1"/>
+        </w:numPr>
+        <w:rPr>
+          <w:b/>
+          <w:sz w:val="23"/>
+        </w:rPr>
+      </w:pPr>
+      <w:r>
+        <w:rPr>
+          <w:sz w:val="23"/>
+        </w:rPr>
+        <w:t xml:space="preserve">Por o botão de checkout a indicar o preço (e testar como fica indicando também o numero de </w:t>
+      </w:r>
+      <w:proofErr w:type="spellStart"/>
+      <w:r>
+        <w:rPr>
+          <w:sz w:val="23"/>
+        </w:rPr>
+        <w:t>items</w:t>
+      </w:r>
+      <w:proofErr w:type="spellEnd"/>
+      <w:r>
+        <w:rPr>
+          <w:sz w:val="23"/>
+        </w:rPr>
+        <w:t>)</w:t>
+      </w:r>
+    </w:p>
+    <w:p>
+      <w:pPr>
+        <w:pStyle w:val="PargrafodaLista"/>
+        <w:numPr>
+          <w:ilvl w:val="1"/>
+          <w:numId w:val="1"/>
+        </w:numPr>
+        <w:rPr>
+          <w:b/>
+          <w:sz w:val="23"/>
+        </w:rPr>
+      </w:pPr>
+      <w:r>
+        <w:rPr>
+          <w:sz w:val="23"/>
+        </w:rPr>
+        <w:t>ao adicionar item fica no menu para poder adicionar mais vezes</w:t>
+      </w:r>
+    </w:p>
+    <w:p>
+      <w:pPr>
+        <w:pStyle w:val="PargrafodaLista"/>
+        <w:numPr>
+          <w:ilvl w:val="1"/>
+          <w:numId w:val="1"/>
+        </w:numPr>
+        <w:rPr>
+          <w:b/>
+          <w:sz w:val="23"/>
+        </w:rPr>
+      </w:pPr>
+      <w:r>
+        <w:rPr>
+          <w:sz w:val="23"/>
+        </w:rPr>
+        <w:t>verificar se item já foi adicionado, e se já tiver sido por x(numero de vezes)</w:t>
+      </w:r>
+    </w:p>
+    <w:p>
+      <w:pPr>
+        <w:pStyle w:val="PargrafodaLista"/>
+        <w:numPr>
+          <w:ilvl w:val="0"/>
+          <w:numId w:val="1"/>
+        </w:numPr>
+        <w:rPr>
+          <w:b/>
+          <w:sz w:val="23"/>
+        </w:rPr>
+      </w:pPr>
       <w:bookmarkStart w:id="0" w:name="_GoBack"/>
-      <w:r>
-        <w:rPr>
-          <w:sz w:val="23"/>
-        </w:rPr>
-        <w:t xml:space="preserve">Passar botão </w:t>
-      </w:r>
-      <w:proofErr w:type="spellStart"/>
-      <w:r>
-        <w:rPr>
-          <w:sz w:val="23"/>
-        </w:rPr>
-        <w:t>notify</w:t>
-      </w:r>
-      <w:proofErr w:type="spellEnd"/>
-      <w:r>
-        <w:rPr>
-          <w:sz w:val="23"/>
-        </w:rPr>
-        <w:t xml:space="preserve"> para </w:t>
-      </w:r>
-      <w:proofErr w:type="spellStart"/>
-      <w:r>
-        <w:rPr>
-          <w:sz w:val="23"/>
-        </w:rPr>
-        <w:t>notify</w:t>
-      </w:r>
-      <w:proofErr w:type="spellEnd"/>
-      <w:r>
-        <w:rPr>
-          <w:sz w:val="23"/>
-        </w:rPr>
-        <w:t xml:space="preserve"> me</w:t>
-      </w:r>
-    </w:p>
-    <w:bookmarkEnd w:id="0"/>
-    <w:p>
-      <w:pPr>
-        <w:pStyle w:val="PargrafodaLista"/>
-        <w:numPr>
-          <w:ilvl w:val="0"/>
-          <w:numId w:val="1"/>
-        </w:numPr>
-        <w:rPr>
-          <w:b/>
-          <w:sz w:val="23"/>
-        </w:rPr>
-      </w:pPr>
-      <w:r>
-        <w:rPr>
-          <w:sz w:val="23"/>
-        </w:rPr>
-        <w:t xml:space="preserve">Funcionalidade </w:t>
-      </w:r>
-      <w:proofErr w:type="spellStart"/>
-      <w:r>
-        <w:rPr>
-          <w:b/>
-          <w:sz w:val="23"/>
-        </w:rPr>
-        <w:t>Foods</w:t>
-      </w:r>
-      <w:proofErr w:type="spellEnd"/>
-      <w:r>
-        <w:rPr>
-          <w:b/>
-          <w:sz w:val="23"/>
-        </w:rPr>
-        <w:t>:</w:t>
-      </w:r>
-    </w:p>
-    <w:p>
-      <w:pPr>
-        <w:pStyle w:val="PargrafodaLista"/>
-        <w:numPr>
-          <w:ilvl w:val="1"/>
-          <w:numId w:val="1"/>
-        </w:numPr>
-        <w:rPr>
-          <w:b/>
-          <w:sz w:val="23"/>
-        </w:rPr>
-      </w:pPr>
-      <w:r>
-        <w:rPr>
-          <w:sz w:val="23"/>
-        </w:rPr>
-        <w:t xml:space="preserve">Não está </w:t>
-      </w:r>
-      <w:proofErr w:type="spellStart"/>
-      <w:r>
-        <w:rPr>
-          <w:sz w:val="23"/>
-        </w:rPr>
-        <w:t>scrollable</w:t>
-      </w:r>
-      <w:proofErr w:type="spellEnd"/>
-    </w:p>
-    <w:p>
-      <w:pPr>
-        <w:pStyle w:val="PargrafodaLista"/>
-        <w:numPr>
-          <w:ilvl w:val="1"/>
-          <w:numId w:val="1"/>
-        </w:numPr>
-        <w:rPr>
-          <w:b/>
-          <w:sz w:val="23"/>
-        </w:rPr>
-      </w:pPr>
-      <w:r>
-        <w:rPr>
-          <w:sz w:val="23"/>
-        </w:rPr>
-        <w:t xml:space="preserve">Por o botão de checkout a indicar o preço (e testar como fica indicando também o </w:t>
-      </w:r>
-      <w:proofErr w:type="gramStart"/>
-      <w:r>
-        <w:rPr>
-          <w:sz w:val="23"/>
-        </w:rPr>
-        <w:t>numero</w:t>
-      </w:r>
-      <w:proofErr w:type="gramEnd"/>
-      <w:r>
-        <w:rPr>
-          <w:sz w:val="23"/>
-        </w:rPr>
-        <w:t xml:space="preserve"> de </w:t>
-      </w:r>
-      <w:proofErr w:type="spellStart"/>
-      <w:r>
-        <w:rPr>
-          <w:sz w:val="23"/>
-        </w:rPr>
-        <w:t>items</w:t>
-      </w:r>
-      <w:proofErr w:type="spellEnd"/>
-      <w:r>
-        <w:rPr>
-          <w:sz w:val="23"/>
-        </w:rPr>
-        <w:t>)</w:t>
-      </w:r>
-    </w:p>
-    <w:p>
-      <w:pPr>
-        <w:pStyle w:val="PargrafodaLista"/>
-        <w:numPr>
-          <w:ilvl w:val="1"/>
-          <w:numId w:val="1"/>
-        </w:numPr>
-        <w:rPr>
-          <w:b/>
-          <w:sz w:val="23"/>
-        </w:rPr>
-      </w:pPr>
-      <w:r>
-        <w:rPr>
-          <w:sz w:val="23"/>
-        </w:rPr>
-        <w:t>ao adicionar item fica no menu para poder adicionar mais vezes</w:t>
-      </w:r>
-    </w:p>
-    <w:p>
-      <w:pPr>
-        <w:pStyle w:val="PargrafodaLista"/>
-        <w:numPr>
-          <w:ilvl w:val="1"/>
-          <w:numId w:val="1"/>
-        </w:numPr>
-        <w:rPr>
-          <w:b/>
-          <w:sz w:val="23"/>
-        </w:rPr>
-      </w:pPr>
-      <w:r>
-        <w:rPr>
-          <w:sz w:val="23"/>
-        </w:rPr>
-        <w:t>no checkout diminuir espaço que indica preço e elimina item</w:t>
-      </w:r>
-    </w:p>
-    <w:p>
-      <w:pPr>
-        <w:pStyle w:val="PargrafodaLista"/>
-        <w:numPr>
-          <w:ilvl w:val="1"/>
-          <w:numId w:val="1"/>
-        </w:numPr>
-        <w:rPr>
-          <w:b/>
-          <w:sz w:val="23"/>
-        </w:rPr>
-      </w:pPr>
-      <w:r>
-        <w:rPr>
-          <w:sz w:val="23"/>
-        </w:rPr>
-        <w:t xml:space="preserve">verificar se item já foi adicionado, e se já tiver sido por </w:t>
-      </w:r>
-      <w:proofErr w:type="gramStart"/>
-      <w:r>
-        <w:rPr>
-          <w:sz w:val="23"/>
-        </w:rPr>
-        <w:t>x(</w:t>
-      </w:r>
-      <w:proofErr w:type="gramEnd"/>
-      <w:r>
-        <w:rPr>
-          <w:sz w:val="23"/>
-        </w:rPr>
-        <w:t>numero de vezes)</w:t>
-      </w:r>
-    </w:p>
-    <w:p>
-      <w:pPr>
-        <w:pStyle w:val="PargrafodaLista"/>
-        <w:numPr>
-          <w:ilvl w:val="1"/>
-          <w:numId w:val="1"/>
-        </w:numPr>
-        <w:rPr>
-          <w:b/>
-          <w:sz w:val="23"/>
-        </w:rPr>
-      </w:pPr>
-      <w:r>
-        <w:rPr>
-          <w:sz w:val="23"/>
-        </w:rPr>
-        <w:t xml:space="preserve">mudar botão </w:t>
-      </w:r>
-      <w:proofErr w:type="spellStart"/>
-      <w:r>
-        <w:rPr>
-          <w:sz w:val="23"/>
-        </w:rPr>
-        <w:t>check</w:t>
-      </w:r>
-      <w:proofErr w:type="spellEnd"/>
-      <w:r>
-        <w:rPr>
-          <w:sz w:val="23"/>
-        </w:rPr>
-        <w:t xml:space="preserve"> para checkout (em menu checkout)</w:t>
-      </w:r>
-    </w:p>
-    <w:p>
-      <w:pPr>
-        <w:pStyle w:val="PargrafodaLista"/>
-        <w:numPr>
-          <w:ilvl w:val="0"/>
-          <w:numId w:val="1"/>
-        </w:numPr>
-        <w:rPr>
-          <w:b/>
-          <w:sz w:val="23"/>
-        </w:rPr>
-      </w:pPr>
+      <w:bookmarkEnd w:id="0"/>
       <w:r>
         <w:rPr>
           <w:sz w:val="23"/>
@@ -736,7 +627,7 @@
 </file>
 
 <file path=word/numbering.xml><?xml version="1.0" encoding="utf-8"?>
-<w:numbering xmlns:wpc="http://schemas.microsoft.com/office/word/2010/wordprocessingCanvas" xmlns:cx="http://schemas.microsoft.com/office/drawing/2014/chartex" xmlns:cx1="http://schemas.microsoft.com/office/drawing/2015/9/8/chartex" xmlns:cx2="http://schemas.microsoft.com/office/drawing/2015/10/21/chartex" xmlns:cx3="http://schemas.microsoft.com/office/drawing/2016/5/9/chartex" xmlns:cx4="http://schemas.microsoft.com/office/drawing/2016/5/10/chartex" xmlns:cx5="http://schemas.microsoft.com/office/drawing/2016/5/11/chartex" xmlns:cx6="http://schemas.microsoft.com/office/drawing/2016/5/12/chartex" xmlns:cx7="http://schemas.microsoft.com/office/drawing/2016/5/13/chartex" xmlns:cx8="http://schemas.microsoft.com/office/drawing/2016/5/14/chartex" xmlns:mc="http://schemas.openxmlformats.org/markup-compatibility/2006" xmlns:aink="http://schemas.microsoft.com/office/drawing/2016/ink" xmlns:am3d="http://schemas.microsoft.com/office/drawing/2017/model3d" xmlns:o="urn:schemas-microsoft-com:office:office" xmlns:r="http://schemas.openxmlformats.org/officeDocument/2006/relationships" xmlns:m="http://schemas.openxmlformats.org/officeDocument/2006/math" xmlns:v="urn:schemas-microsoft-com:vml" xmlns:wp14="http://schemas.microsoft.com/office/word/2010/wordprocessingDrawing" xmlns:wp="http://schemas.openxmlformats.org/drawingml/2006/wordprocessingDrawing" xmlns:w10="urn:schemas-microsoft-com:office:word" xmlns:w="http://schemas.openxmlformats.org/wordprocessingml/2006/main" xmlns:w14="http://schemas.microsoft.com/office/word/2010/wordml" xmlns:w15="http://schemas.microsoft.com/office/word/2012/wordml" xmlns:w16cid="http://schemas.microsoft.com/office/word/2016/wordml/cid" xmlns:w16se="http://schemas.microsoft.com/office/word/2015/wordml/symex" xmlns:wpg="http://schemas.microsoft.com/office/word/2010/wordprocessingGroup" xmlns:wpi="http://schemas.microsoft.com/office/word/2010/wordprocessingInk" xmlns:wne="http://schemas.microsoft.com/office/word/2006/wordml" xmlns:wps="http://schemas.microsoft.com/office/word/2010/wordprocessingShape" mc:Ignorable="w14 w15 w16se w16cid wp14">
+<w:numbering xmlns:wpc="http://schemas.microsoft.com/office/word/2010/wordprocessingCanvas" xmlns:cx="http://schemas.microsoft.com/office/drawing/2014/chartex" xmlns:cx1="http://schemas.microsoft.com/office/drawing/2015/9/8/chartex" xmlns:cx2="http://schemas.microsoft.com/office/drawing/2015/10/21/chartex" xmlns:cx3="http://schemas.microsoft.com/office/drawing/2016/5/9/chartex" xmlns:cx4="http://schemas.microsoft.com/office/drawing/2016/5/10/chartex" xmlns:cx5="http://schemas.microsoft.com/office/drawing/2016/5/11/chartex" xmlns:mc="http://schemas.openxmlformats.org/markup-compatibility/2006" xmlns:o="urn:schemas-microsoft-com:office:office" xmlns:r="http://schemas.openxmlformats.org/officeDocument/2006/relationships" xmlns:m="http://schemas.openxmlformats.org/officeDocument/2006/math" xmlns:v="urn:schemas-microsoft-com:vml" xmlns:wp14="http://schemas.microsoft.com/office/word/2010/wordprocessingDrawing" xmlns:wp="http://schemas.openxmlformats.org/drawingml/2006/wordprocessingDrawing" xmlns:w10="urn:schemas-microsoft-com:office:word" xmlns:w="http://schemas.openxmlformats.org/wordprocessingml/2006/main" xmlns:w14="http://schemas.microsoft.com/office/word/2010/wordml" xmlns:w15="http://schemas.microsoft.com/office/word/2012/wordml" xmlns:w16se="http://schemas.microsoft.com/office/word/2015/wordml/symex" xmlns:wpg="http://schemas.microsoft.com/office/word/2010/wordprocessingGroup" xmlns:wpi="http://schemas.microsoft.com/office/word/2010/wordprocessingInk" xmlns:wne="http://schemas.microsoft.com/office/word/2006/wordml" xmlns:wps="http://schemas.microsoft.com/office/word/2010/wordprocessingShape" mc:Ignorable="w14 w15 w16se wp14">
   <w:abstractNum w:abstractNumId="0" w15:restartNumberingAfterBreak="0">
     <w:nsid w:val="50E40DCE"/>
     <w:multiLevelType w:val="hybridMultilevel"/>
@@ -857,7 +748,7 @@
 </file>
 
 <file path=word/styles.xml><?xml version="1.0" encoding="utf-8"?>
-<w:styles xmlns:mc="http://schemas.openxmlformats.org/markup-compatibility/2006" xmlns:r="http://schemas.openxmlformats.org/officeDocument/2006/relationships" xmlns:w="http://schemas.openxmlformats.org/wordprocessingml/2006/main" xmlns:w14="http://schemas.microsoft.com/office/word/2010/wordml" xmlns:w15="http://schemas.microsoft.com/office/word/2012/wordml" xmlns:w16cid="http://schemas.microsoft.com/office/word/2016/wordml/cid" xmlns:w16se="http://schemas.microsoft.com/office/word/2015/wordml/symex" mc:Ignorable="w14 w15 w16se w16cid">
+<w:styles xmlns:mc="http://schemas.openxmlformats.org/markup-compatibility/2006" xmlns:r="http://schemas.openxmlformats.org/officeDocument/2006/relationships" xmlns:w="http://schemas.openxmlformats.org/wordprocessingml/2006/main" xmlns:w14="http://schemas.microsoft.com/office/word/2010/wordml" xmlns:w15="http://schemas.microsoft.com/office/word/2012/wordml" xmlns:w16se="http://schemas.microsoft.com/office/word/2015/wordml/symex" mc:Ignorable="w14 w15 w16se">
   <w:docDefaults>
     <w:rPrDefault>
       <w:rPr>
@@ -873,7 +764,7 @@
       </w:pPr>
     </w:pPrDefault>
   </w:docDefaults>
-  <w:latentStyles w:defLockedState="0" w:defUIPriority="99" w:defSemiHidden="0" w:defUnhideWhenUsed="0" w:defQFormat="0" w:count="375">
+  <w:latentStyles w:defLockedState="0" w:defUIPriority="99" w:defSemiHidden="0" w:defUnhideWhenUsed="0" w:defQFormat="0" w:count="374">
     <w:lsdException w:name="Normal" w:uiPriority="0" w:qFormat="1"/>
     <w:lsdException w:name="heading 1" w:uiPriority="9" w:qFormat="1"/>
     <w:lsdException w:name="heading 2" w:semiHidden="1" w:uiPriority="9" w:unhideWhenUsed="1" w:qFormat="1"/>
@@ -1248,7 +1139,6 @@
     <w:lsdException w:name="Mention" w:semiHidden="1" w:unhideWhenUsed="1"/>
     <w:lsdException w:name="Smart Hyperlink" w:semiHidden="1" w:unhideWhenUsed="1"/>
     <w:lsdException w:name="Hashtag" w:semiHidden="1" w:unhideWhenUsed="1"/>
-    <w:lsdException w:name="Unresolved Mention" w:semiHidden="1" w:unhideWhenUsed="1"/>
   </w:latentStyles>
   <w:style w:type="paragraph" w:default="1" w:styleId="Normal">
     <w:name w:val="Normal"/>
@@ -1257,6 +1147,7 @@
   <w:style w:type="character" w:default="1" w:styleId="Tipodeletrapredefinidodopargrafo">
     <w:name w:val="Default Paragraph Font"/>
     <w:uiPriority w:val="1"/>
+    <w:semiHidden/>
     <w:unhideWhenUsed/>
   </w:style>
   <w:style w:type="table" w:default="1" w:styleId="Tabelanormal">

</xml_diff>

<commit_message>
no one, no one, no oooooooone, can get in the way of what I git for youuuu
</commit_message>
<xml_diff>
--- a/Melhorias no projeto IRAVE.docx
+++ b/Melhorias no projeto IRAVE.docx
@@ -100,6 +100,8 @@
         </w:rPr>
         <w:t>Voltar para o menu do contacto após clicar nos botões do contacto;</w:t>
       </w:r>
+      <w:bookmarkStart w:id="0" w:name="_GoBack"/>
+      <w:bookmarkEnd w:id="0"/>
     </w:p>
     <w:p>
       <w:pPr>
@@ -109,24 +111,7 @@
           <w:numId w:val="1"/>
         </w:numPr>
         <w:rPr>
-          <w:sz w:val="23"/>
-        </w:rPr>
-      </w:pPr>
-      <w:r>
-        <w:rPr>
-          <w:sz w:val="23"/>
-        </w:rPr>
-        <w:t>Ajustar mensagem após eliminar/partilhar (neste momento essa mensagem é um clicável pouco intuitivo)</w:t>
-      </w:r>
-    </w:p>
-    <w:p>
-      <w:pPr>
-        <w:pStyle w:val="PargrafodaLista"/>
-        <w:numPr>
-          <w:ilvl w:val="1"/>
-          <w:numId w:val="1"/>
-        </w:numPr>
-        <w:rPr>
+          <w:b/>
           <w:sz w:val="23"/>
         </w:rPr>
       </w:pPr>
@@ -175,24 +160,6 @@
           <w:sz w:val="23"/>
         </w:rPr>
         <w:t>)</w:t>
-      </w:r>
-    </w:p>
-    <w:p>
-      <w:pPr>
-        <w:pStyle w:val="PargrafodaLista"/>
-        <w:numPr>
-          <w:ilvl w:val="1"/>
-          <w:numId w:val="1"/>
-        </w:numPr>
-        <w:rPr>
-          <w:sz w:val="23"/>
-        </w:rPr>
-      </w:pPr>
-      <w:r>
-        <w:rPr>
-          <w:sz w:val="23"/>
-        </w:rPr>
-        <w:t>Centrar o menu do contacto</w:t>
       </w:r>
     </w:p>
     <w:p>
@@ -203,237 +170,10 @@
           <w:numId w:val="1"/>
         </w:numPr>
         <w:rPr>
-          <w:sz w:val="23"/>
-        </w:rPr>
-      </w:pPr>
-      <w:r>
-        <w:rPr>
-          <w:sz w:val="23"/>
-        </w:rPr>
-        <w:t xml:space="preserve">Funcionalidade </w:t>
-      </w:r>
-      <w:proofErr w:type="spellStart"/>
-      <w:r>
-        <w:rPr>
           <w:b/>
           <w:sz w:val="23"/>
         </w:rPr>
-        <w:t>Shedule</w:t>
-      </w:r>
-      <w:proofErr w:type="spellEnd"/>
-      <w:r>
-        <w:rPr>
-          <w:b/>
-          <w:sz w:val="23"/>
-        </w:rPr>
-        <w:t xml:space="preserve"> </w:t>
-      </w:r>
-      <w:r>
-        <w:rPr>
-          <w:b/>
-          <w:sz w:val="23"/>
-        </w:rPr>
-        <w:t>:</w:t>
-      </w:r>
-    </w:p>
-    <w:p>
-      <w:pPr>
-        <w:pStyle w:val="PargrafodaLista"/>
-        <w:numPr>
-          <w:ilvl w:val="1"/>
-          <w:numId w:val="1"/>
-        </w:numPr>
-        <w:rPr>
-          <w:sz w:val="23"/>
-        </w:rPr>
-      </w:pPr>
-      <w:r>
-        <w:rPr>
-          <w:sz w:val="23"/>
-        </w:rPr>
-        <w:t>Ajustar disposição de ecrã (</w:t>
-      </w:r>
-      <w:proofErr w:type="spellStart"/>
-      <w:r>
-        <w:rPr>
-          <w:sz w:val="23"/>
-        </w:rPr>
-        <w:t>stage</w:t>
-      </w:r>
-      <w:proofErr w:type="spellEnd"/>
-      <w:r>
-        <w:rPr>
-          <w:sz w:val="23"/>
-        </w:rPr>
-        <w:t xml:space="preserve"> B de dia 2 está um bocado tapado)</w:t>
-      </w:r>
-    </w:p>
-    <w:p>
-      <w:pPr>
-        <w:pStyle w:val="PargrafodaLista"/>
-        <w:numPr>
-          <w:ilvl w:val="1"/>
-          <w:numId w:val="1"/>
-        </w:numPr>
-        <w:rPr>
-          <w:sz w:val="23"/>
-        </w:rPr>
-      </w:pPr>
-      <w:r>
-        <w:rPr>
-          <w:sz w:val="23"/>
-        </w:rPr>
-        <w:t xml:space="preserve">Passar botão </w:t>
-      </w:r>
-      <w:proofErr w:type="spellStart"/>
-      <w:r>
-        <w:rPr>
-          <w:sz w:val="23"/>
-        </w:rPr>
-        <w:t>notify</w:t>
-      </w:r>
-      <w:proofErr w:type="spellEnd"/>
-      <w:r>
-        <w:rPr>
-          <w:sz w:val="23"/>
-        </w:rPr>
-        <w:t xml:space="preserve"> para </w:t>
-      </w:r>
-      <w:proofErr w:type="spellStart"/>
-      <w:r>
-        <w:rPr>
-          <w:sz w:val="23"/>
-        </w:rPr>
-        <w:t>notify</w:t>
-      </w:r>
-      <w:proofErr w:type="spellEnd"/>
-      <w:r>
-        <w:rPr>
-          <w:sz w:val="23"/>
-        </w:rPr>
-        <w:t xml:space="preserve"> me</w:t>
-      </w:r>
-    </w:p>
-    <w:p>
-      <w:pPr>
-        <w:pStyle w:val="PargrafodaLista"/>
-        <w:numPr>
-          <w:ilvl w:val="0"/>
-          <w:numId w:val="1"/>
-        </w:numPr>
-        <w:rPr>
-          <w:b/>
-          <w:sz w:val="23"/>
-        </w:rPr>
-      </w:pPr>
-      <w:r>
-        <w:rPr>
-          <w:sz w:val="23"/>
-        </w:rPr>
-        <w:t xml:space="preserve">Funcionalidade </w:t>
-      </w:r>
-      <w:proofErr w:type="spellStart"/>
-      <w:r>
-        <w:rPr>
-          <w:b/>
-          <w:sz w:val="23"/>
-        </w:rPr>
-        <w:t>Foods</w:t>
-      </w:r>
-      <w:proofErr w:type="spellEnd"/>
-      <w:r>
-        <w:rPr>
-          <w:b/>
-          <w:sz w:val="23"/>
-        </w:rPr>
-        <w:t>:</w:t>
-      </w:r>
-    </w:p>
-    <w:p>
-      <w:pPr>
-        <w:pStyle w:val="PargrafodaLista"/>
-        <w:numPr>
-          <w:ilvl w:val="1"/>
-          <w:numId w:val="1"/>
-        </w:numPr>
-        <w:rPr>
-          <w:b/>
-          <w:sz w:val="23"/>
-        </w:rPr>
-      </w:pPr>
-      <w:r>
-        <w:rPr>
-          <w:sz w:val="23"/>
-        </w:rPr>
-        <w:t xml:space="preserve">Por o botão de checkout a indicar o preço (e testar como fica indicando também o numero de </w:t>
-      </w:r>
-      <w:proofErr w:type="spellStart"/>
-      <w:r>
-        <w:rPr>
-          <w:sz w:val="23"/>
-        </w:rPr>
-        <w:t>items</w:t>
-      </w:r>
-      <w:proofErr w:type="spellEnd"/>
-      <w:r>
-        <w:rPr>
-          <w:sz w:val="23"/>
-        </w:rPr>
-        <w:t>)</w:t>
-      </w:r>
-    </w:p>
-    <w:p>
-      <w:pPr>
-        <w:pStyle w:val="PargrafodaLista"/>
-        <w:numPr>
-          <w:ilvl w:val="1"/>
-          <w:numId w:val="1"/>
-        </w:numPr>
-        <w:rPr>
-          <w:b/>
-          <w:sz w:val="23"/>
-        </w:rPr>
-      </w:pPr>
-      <w:r>
-        <w:rPr>
-          <w:sz w:val="23"/>
-        </w:rPr>
-        <w:t>ao adicionar item fica no menu para poder adicionar mais vezes</w:t>
-      </w:r>
-    </w:p>
-    <w:p>
-      <w:pPr>
-        <w:pStyle w:val="PargrafodaLista"/>
-        <w:numPr>
-          <w:ilvl w:val="1"/>
-          <w:numId w:val="1"/>
-        </w:numPr>
-        <w:rPr>
-          <w:b/>
-          <w:sz w:val="23"/>
-        </w:rPr>
-      </w:pPr>
-      <w:r>
-        <w:rPr>
-          <w:sz w:val="23"/>
-        </w:rPr>
-        <w:t>verificar se item já foi adicionado, e se já tiver sido por x(numero de vezes)</w:t>
-      </w:r>
-    </w:p>
-    <w:p>
-      <w:pPr>
-        <w:pStyle w:val="PargrafodaLista"/>
-        <w:numPr>
-          <w:ilvl w:val="0"/>
-          <w:numId w:val="1"/>
-        </w:numPr>
-        <w:rPr>
-          <w:b/>
-          <w:sz w:val="23"/>
-        </w:rPr>
-      </w:pPr>
-      <w:bookmarkStart w:id="0" w:name="_GoBack"/>
-      <w:bookmarkEnd w:id="0"/>
+      </w:pPr>
       <w:r>
         <w:rPr>
           <w:sz w:val="23"/>

</xml_diff>